<commit_message>
Provide modularity for the projects card
</commit_message>
<xml_diff>
--- a/public/resume.docx
+++ b/public/resume.docx
@@ -1,400 +1,43 @@
 
 <file path=word/document.xml><?xml version="1.0" encoding="utf-8"?>
-<w:document xmlns:wpc="http://schemas.microsoft.com/office/word/2010/wordprocessingCanvas" xmlns:cx="http://schemas.microsoft.com/office/drawing/2014/chartex" xmlns:cx1="http://schemas.microsoft.com/office/drawing/2015/9/8/chartex" xmlns:cx2="http://schemas.microsoft.com/office/drawing/2015/10/21/chartex" xmlns:cx3="http://schemas.microsoft.com/office/drawing/2016/5/9/chartex" xmlns:cx4="http://schemas.microsoft.com/office/drawing/2016/5/10/chartex" xmlns:cx5="http://schemas.microsoft.com/office/drawing/2016/5/11/chartex" xmlns:cx6="http://schemas.microsoft.com/office/drawing/2016/5/12/chartex" xmlns:cx7="http://schemas.microsoft.com/office/drawing/2016/5/13/chartex" xmlns:cx8="http://schemas.microsoft.com/office/drawing/2016/5/14/chartex" xmlns:mc="http://schemas.openxmlformats.org/markup-compatibility/2006" xmlns:aink="http://schemas.microsoft.com/office/drawing/2016/ink" xmlns:am3d="http://schemas.microsoft.com/office/drawing/2017/model3d" xmlns:o="urn:schemas-microsoft-com:office:office" xmlns:oel="http://schemas.microsoft.com/office/2019/extlst" xmlns:r="http://schemas.openxmlformats.org/officeDocument/2006/relationships" xmlns:m="http://schemas.openxmlformats.org/officeDocument/2006/math" xmlns:v="urn:schemas-microsoft-com:vml" xmlns:wp14="http://schemas.microsoft.com/office/word/2010/wordprocessingDrawing" xmlns:wp="http://schemas.openxmlformats.org/drawingml/2006/wordprocessingDrawing" xmlns:w10="urn:schemas-microsoft-com:office:word" xmlns:w="http://schemas.openxmlformats.org/wordprocessingml/2006/main" xmlns:w14="http://schemas.microsoft.com/office/word/2010/wordml" xmlns:w15="http://schemas.microsoft.com/office/word/2012/wordml" xmlns:w16cex="http://schemas.microsoft.com/office/word/2018/wordml/cex" xmlns:w16cid="http://schemas.microsoft.com/office/word/2016/wordml/cid" xmlns:w16="http://schemas.microsoft.com/office/word/2018/wordml" xmlns:w16sdtdh="http://schemas.microsoft.com/office/word/2020/wordml/sdtdatahash" xmlns:w16se="http://schemas.microsoft.com/office/word/2015/wordml/symex" xmlns:wpg="http://schemas.microsoft.com/office/word/2010/wordprocessingGroup" xmlns:wpi="http://schemas.microsoft.com/office/word/2010/wordprocessingInk" xmlns:wne="http://schemas.microsoft.com/office/word/2006/wordml" xmlns:wps="http://schemas.microsoft.com/office/word/2010/wordprocessingShape" mc:Ignorable="w14 w15 w16se w16cid w16 w16cex w16sdtdh wp14">
+<w:document xmlns:wpc="http://schemas.microsoft.com/office/word/2010/wordprocessingCanvas" xmlns:cx="http://schemas.microsoft.com/office/drawing/2014/chartex" xmlns:cx1="http://schemas.microsoft.com/office/drawing/2015/9/8/chartex" xmlns:cx2="http://schemas.microsoft.com/office/drawing/2015/10/21/chartex" xmlns:cx3="http://schemas.microsoft.com/office/drawing/2016/5/9/chartex" xmlns:cx4="http://schemas.microsoft.com/office/drawing/2016/5/10/chartex" xmlns:cx5="http://schemas.microsoft.com/office/drawing/2016/5/11/chartex" xmlns:cx6="http://schemas.microsoft.com/office/drawing/2016/5/12/chartex" xmlns:cx7="http://schemas.microsoft.com/office/drawing/2016/5/13/chartex" xmlns:cx8="http://schemas.microsoft.com/office/drawing/2016/5/14/chartex" xmlns:mc="http://schemas.openxmlformats.org/markup-compatibility/2006" xmlns:aink="http://schemas.microsoft.com/office/drawing/2016/ink" xmlns:am3d="http://schemas.microsoft.com/office/drawing/2017/model3d" xmlns:o="urn:schemas-microsoft-com:office:office" xmlns:r="http://schemas.openxmlformats.org/officeDocument/2006/relationships" xmlns:m="http://schemas.openxmlformats.org/officeDocument/2006/math" xmlns:v="urn:schemas-microsoft-com:vml" xmlns:wp14="http://schemas.microsoft.com/office/word/2010/wordprocessingDrawing" xmlns:wp="http://schemas.openxmlformats.org/drawingml/2006/wordprocessingDrawing" xmlns:w10="urn:schemas-microsoft-com:office:word" xmlns:w="http://schemas.openxmlformats.org/wordprocessingml/2006/main" xmlns:w14="http://schemas.microsoft.com/office/word/2010/wordml" xmlns:w15="http://schemas.microsoft.com/office/word/2012/wordml" xmlns:w16cex="http://schemas.microsoft.com/office/word/2018/wordml/cex" xmlns:w16cid="http://schemas.microsoft.com/office/word/2016/wordml/cid" xmlns:w16="http://schemas.microsoft.com/office/word/2018/wordml" xmlns:w16sdtdh="http://schemas.microsoft.com/office/word/2020/wordml/sdtdatahash" xmlns:w16se="http://schemas.microsoft.com/office/word/2015/wordml/symex" xmlns:wpg="http://schemas.microsoft.com/office/word/2010/wordprocessingGroup" xmlns:wpi="http://schemas.microsoft.com/office/word/2010/wordprocessingInk" xmlns:wne="http://schemas.microsoft.com/office/word/2006/wordml" xmlns:wps="http://schemas.microsoft.com/office/word/2010/wordprocessingShape" mc:Ignorable="w14 w15 w16se w16cid w16 w16cex w16sdtdh wp14">
   <w:body>
     <w:p>
+      <w:pPr>
+        <w:jc w:val="center"/>
+        <w:rPr>
+          <w:sz w:val="186"/>
+          <w:szCs w:val="186"/>
+        </w:rPr>
+      </w:pPr>
       <w:r>
         <w:rPr>
           <w:b/>
           <w:bCs/>
+          <w:sz w:val="186"/>
+          <w:szCs w:val="186"/>
         </w:rPr>
-        <w:t>Benjun Ogania</w:t>
-      </w:r>
-      <w:r>
-        <w:br/>
+        <w:t xml:space="preserve">WARAY PA </w:t>
       </w:r>
       <w:r>
         <w:rPr>
-          <w:rFonts w:ascii="Segoe UI Emoji" w:hAnsi="Segoe UI Emoji" w:cs="Segoe UI Emoji"/>
+          <mc:AlternateContent>
+            <mc:Choice Requires="w16se"/>
+            <mc:Fallback>
+              <w:rFonts w:ascii="Segoe UI Emoji" w:eastAsia="Segoe UI Emoji" w:hAnsi="Segoe UI Emoji" w:cs="Segoe UI Emoji"/>
+            </mc:Fallback>
+          </mc:AlternateContent>
+          <w:sz w:val="186"/>
+          <w:szCs w:val="186"/>
         </w:rPr>
-        <w:t>📍</w:t>
-      </w:r>
-      <w:r>
-        <w:t>Borongan City, Eastern Samar</w:t>
-      </w:r>
-      <w:r>
-        <w:br/>
-      </w:r>
-      <w:r>
-        <w:rPr>
-          <w:rFonts w:ascii="Segoe UI Emoji" w:hAnsi="Segoe UI Emoji" w:cs="Segoe UI Emoji"/>
-        </w:rPr>
-        <w:t>📞</w:t>
-      </w:r>
-      <w:r>
-        <w:t xml:space="preserve"> </w:t>
-      </w:r>
-      <w:r>
-        <w:t>+63 975 843 1128</w:t>
-      </w:r>
-      <w:r>
-        <w:br/>
-      </w:r>
-      <w:r>
-        <w:rPr>
-          <w:rFonts w:ascii="Segoe UI Symbol" w:hAnsi="Segoe UI Symbol" w:cs="Segoe UI Symbol"/>
-        </w:rPr>
-        <w:t>✉</w:t>
-      </w:r>
-      <w:r>
-        <w:t xml:space="preserve">️ </w:t>
-      </w:r>
-      <w:r>
-        <w:t xml:space="preserve"> benjunogania18@gmail.com</w:t>
-      </w:r>
-      <w:r>
-        <w:br/>
-      </w:r>
-      <w:r>
-        <w:rPr>
-          <w:rFonts w:ascii="Segoe UI Emoji" w:hAnsi="Segoe UI Emoji" w:cs="Segoe UI Emoji"/>
-        </w:rPr>
-        <w:t>💻</w:t>
-      </w:r>
-      <w:r>
-        <w:t xml:space="preserve"> Portfolio: https://benjunogania.netlify.app/</w:t>
-      </w:r>
-    </w:p>
-    <w:p>
-      <w:r>
-        <w:pict w14:anchorId="357A1906">
-          <v:rect id="_x0000_i1025" style="width:0;height:1.5pt" o:hralign="center" o:hrstd="t" o:hr="t" fillcolor="#a0a0a0" stroked="f"/>
-        </w:pict>
-      </w:r>
-    </w:p>
-    <w:p>
-      <w:pPr>
-        <w:rPr>
-          <w:b/>
-          <w:bCs/>
-        </w:rPr>
-      </w:pPr>
-      <w:r>
-        <w:rPr>
-          <w:b/>
-          <w:bCs/>
-        </w:rPr>
-        <w:t xml:space="preserve"> EDUCATION</w:t>
-      </w:r>
-    </w:p>
-    <w:p>
-      <w:r>
-        <w:rPr>
-          <w:b/>
-          <w:bCs/>
-        </w:rPr>
-        <w:t>Eastern Samar State University – Borongan Campus</w:t>
-      </w:r>
-      <w:r>
-        <w:br/>
-      </w:r>
-      <w:r>
-        <w:rPr>
-          <w:i/>
-          <w:iCs/>
-        </w:rPr>
-        <w:t>Bachelor of Science in Computer Science</w:t>
-      </w:r>
-      <w:r>
-        <w:br/>
-      </w:r>
-      <w:r>
-        <w:rPr>
-          <w:b/>
-          <w:bCs/>
-        </w:rPr>
-        <w:t>Expected Graduation:</w:t>
-      </w:r>
-      <w:r>
-        <w:t xml:space="preserve"> </w:t>
-      </w:r>
-      <w:r>
-        <w:t>2027</w:t>
-      </w:r>
-      <w:r>
-        <w:br/>
-      </w:r>
-      <w:r>
-        <w:rPr>
-          <w:b/>
-          <w:bCs/>
-        </w:rPr>
-        <w:t>Current Year:</w:t>
-      </w:r>
-      <w:r>
-        <w:t xml:space="preserve"> 2nd Year Student</w:t>
-      </w:r>
-    </w:p>
-    <w:p>
-      <w:r>
-        <w:pict w14:anchorId="281EDC83">
-          <v:rect id="_x0000_i1026" style="width:0;height:1.5pt" o:hralign="center" o:hrstd="t" o:hr="t" fillcolor="#a0a0a0" stroked="f"/>
-        </w:pict>
-      </w:r>
-    </w:p>
-    <w:p>
-      <w:pPr>
-        <w:rPr>
-          <w:b/>
-          <w:bCs/>
-        </w:rPr>
-      </w:pPr>
-      <w:r>
-        <w:rPr>
-          <w:b/>
-          <w:bCs/>
-        </w:rPr>
-        <w:t>TECHNICAL SKILLS</w:t>
-      </w:r>
-    </w:p>
-    <w:p>
-      <w:pPr>
-        <w:numPr>
-          <w:ilvl w:val="0"/>
-          <w:numId w:val="1"/>
-        </w:numPr>
-      </w:pPr>
-      <w:r>
-        <w:rPr>
-          <w:b/>
-          <w:bCs/>
-        </w:rPr>
-        <w:t>Frontend:</w:t>
-      </w:r>
-      <w:r>
-        <w:t xml:space="preserve"> HTML, CSS, JavaScript, React.js, Tailwind CSS</w:t>
-      </w:r>
-    </w:p>
-    <w:p>
-      <w:pPr>
-        <w:numPr>
-          <w:ilvl w:val="0"/>
-          <w:numId w:val="1"/>
-        </w:numPr>
-      </w:pPr>
-      <w:r>
-        <w:rPr>
-          <w:b/>
-          <w:bCs/>
-        </w:rPr>
-        <w:t>Backend:</w:t>
-      </w:r>
-      <w:r>
-        <w:t xml:space="preserve"> Node.js, Express.js</w:t>
-      </w:r>
-      <w:r>
-        <w:t>, flask</w:t>
-      </w:r>
-    </w:p>
-    <w:p>
-      <w:pPr>
-        <w:numPr>
-          <w:ilvl w:val="0"/>
-          <w:numId w:val="1"/>
-        </w:numPr>
-      </w:pPr>
-      <w:r>
-        <w:rPr>
-          <w:b/>
-          <w:bCs/>
-        </w:rPr>
-        <w:t>Databases:</w:t>
-      </w:r>
-      <w:r>
-        <w:t xml:space="preserve"> MySQL, MongoDB</w:t>
-      </w:r>
-    </w:p>
-    <w:p>
-      <w:pPr>
-        <w:numPr>
-          <w:ilvl w:val="0"/>
-          <w:numId w:val="1"/>
-        </w:numPr>
-      </w:pPr>
-      <w:r>
-        <w:rPr>
-          <w:b/>
-          <w:bCs/>
-        </w:rPr>
-        <w:t>Tools &amp; Platforms:</w:t>
-      </w:r>
-      <w:r>
-        <w:t xml:space="preserve"> Git &amp; GitHub, VS Code</w:t>
-      </w:r>
-    </w:p>
-    <w:p>
-      <w:pPr>
-        <w:numPr>
-          <w:ilvl w:val="0"/>
-          <w:numId w:val="1"/>
-        </w:numPr>
-      </w:pPr>
-      <w:r>
-        <w:rPr>
-          <w:b/>
-          <w:bCs/>
-        </w:rPr>
-        <w:t>Other Skills:</w:t>
-      </w:r>
-      <w:r>
-        <w:t xml:space="preserve"> Responsive Web Design, API Integration</w:t>
-      </w:r>
-    </w:p>
-    <w:p>
-      <w:r>
-        <w:pict w14:anchorId="42FE658E">
-          <v:rect id="_x0000_i1027" style="width:0;height:1.5pt" o:hralign="center" o:hrstd="t" o:hr="t" fillcolor="#a0a0a0" stroked="f"/>
-        </w:pict>
-      </w:r>
-    </w:p>
-    <w:p>
-      <w:pPr>
-        <w:rPr>
-          <w:b/>
-          <w:bCs/>
-        </w:rPr>
-      </w:pPr>
-      <w:r>
-        <w:rPr>
-          <w:b/>
-          <w:bCs/>
-        </w:rPr>
-        <w:t>EXPERIENCE</w:t>
-      </w:r>
-    </w:p>
-    <w:p>
-      <w:r>
-        <w:rPr>
-          <w:b/>
-          <w:bCs/>
-        </w:rPr>
-        <w:t>Freelance / Student Developer</w:t>
-      </w:r>
-      <w:r>
-        <w:br/>
-      </w:r>
-      <w:r>
-        <w:rPr>
-          <w:i/>
-          <w:iCs/>
-        </w:rPr>
-        <w:t>ESSU, Borongan | 2023 – Present</w:t>
-      </w:r>
-    </w:p>
-    <w:p>
-      <w:pPr>
-        <w:numPr>
-          <w:ilvl w:val="0"/>
-          <w:numId w:val="2"/>
-        </w:numPr>
-      </w:pPr>
-      <w:r>
-        <w:t>Built and deployed several student project-based websites for academic and personal use.</w:t>
-      </w:r>
-    </w:p>
-    <w:p>
-      <w:pPr>
-        <w:numPr>
-          <w:ilvl w:val="0"/>
-          <w:numId w:val="2"/>
-        </w:numPr>
-      </w:pPr>
-      <w:r>
-        <w:t>Designed responsive and interactive user interfaces using React.js and modern CSS frameworks.</w:t>
-      </w:r>
-    </w:p>
-    <w:p>
-      <w:pPr>
-        <w:numPr>
-          <w:ilvl w:val="0"/>
-          <w:numId w:val="2"/>
-        </w:numPr>
-      </w:pPr>
-      <w:r>
-        <w:t>Collaborated with fellow students and advised peers on project structure and coding practices.</w:t>
-      </w:r>
-    </w:p>
-    <w:p>
-      <w:r>
-        <w:pict w14:anchorId="348ADBDE">
-          <v:rect id="_x0000_i1028" style="width:0;height:1.5pt" o:hralign="center" o:hrstd="t" o:hr="t" fillcolor="#a0a0a0" stroked="f"/>
-        </w:pict>
-      </w:r>
-    </w:p>
-    <w:p>
-      <w:pPr>
-        <w:rPr>
-          <w:b/>
-          <w:bCs/>
-        </w:rPr>
-      </w:pPr>
-      <w:r>
-        <w:rPr>
-          <w:b/>
-          <w:bCs/>
-        </w:rPr>
-        <w:t>INTERESTS</w:t>
-      </w:r>
-    </w:p>
-    <w:p>
-      <w:pPr>
-        <w:numPr>
-          <w:ilvl w:val="0"/>
-          <w:numId w:val="7"/>
-        </w:numPr>
-      </w:pPr>
-      <w:r>
-        <w:t>Web Development</w:t>
-      </w:r>
-    </w:p>
-    <w:p>
-      <w:pPr>
-        <w:numPr>
-          <w:ilvl w:val="0"/>
-          <w:numId w:val="7"/>
-        </w:numPr>
-      </w:pPr>
-      <w:r>
-        <w:t>Open-source Projects</w:t>
-      </w:r>
-    </w:p>
-    <w:p>
-      <w:pPr>
-        <w:numPr>
-          <w:ilvl w:val="0"/>
-          <w:numId w:val="7"/>
-        </w:numPr>
-      </w:pPr>
-      <w:r>
-        <w:t>UI/UX Design</w:t>
-      </w:r>
-    </w:p>
-    <w:p>
-      <w:pPr>
-        <w:numPr>
-          <w:ilvl w:val="0"/>
-          <w:numId w:val="7"/>
-        </w:numPr>
-      </w:pPr>
-      <w:r>
-        <w:t>Tech Communities and Hackathons</w:t>
-      </w:r>
-    </w:p>
-    <w:p>
-      <w:r>
-        <w:pict w14:anchorId="7CAEF946">
-          <v:rect id="_x0000_i1029" style="width:0;height:1.5pt" o:hralign="center" o:hrstd="t" o:hr="t" fillcolor="#a0a0a0" stroked="f"/>
-        </w:pict>
+        <mc:AlternateContent>
+          <mc:Choice Requires="w16se">
+            <w16se:symEx w16se:font="Segoe UI Emoji" w16se:char="1F60E"/>
+          </mc:Choice>
+          <mc:Fallback>
+            <w:t>😎</w:t>
+          </mc:Fallback>
+        </mc:AlternateContent>
       </w:r>
     </w:p>
     <w:sectPr>
@@ -408,7 +51,7 @@
 </file>
 
 <file path=word/numbering.xml><?xml version="1.0" encoding="utf-8"?>
-<w:numbering xmlns:wpc="http://schemas.microsoft.com/office/word/2010/wordprocessingCanvas" xmlns:cx="http://schemas.microsoft.com/office/drawing/2014/chartex" xmlns:cx1="http://schemas.microsoft.com/office/drawing/2015/9/8/chartex" xmlns:cx2="http://schemas.microsoft.com/office/drawing/2015/10/21/chartex" xmlns:cx3="http://schemas.microsoft.com/office/drawing/2016/5/9/chartex" xmlns:cx4="http://schemas.microsoft.com/office/drawing/2016/5/10/chartex" xmlns:cx5="http://schemas.microsoft.com/office/drawing/2016/5/11/chartex" xmlns:cx6="http://schemas.microsoft.com/office/drawing/2016/5/12/chartex" xmlns:cx7="http://schemas.microsoft.com/office/drawing/2016/5/13/chartex" xmlns:cx8="http://schemas.microsoft.com/office/drawing/2016/5/14/chartex" xmlns:mc="http://schemas.openxmlformats.org/markup-compatibility/2006" xmlns:aink="http://schemas.microsoft.com/office/drawing/2016/ink" xmlns:am3d="http://schemas.microsoft.com/office/drawing/2017/model3d" xmlns:o="urn:schemas-microsoft-com:office:office" xmlns:oel="http://schemas.microsoft.com/office/2019/extlst" xmlns:r="http://schemas.openxmlformats.org/officeDocument/2006/relationships" xmlns:m="http://schemas.openxmlformats.org/officeDocument/2006/math" xmlns:v="urn:schemas-microsoft-com:vml" xmlns:wp14="http://schemas.microsoft.com/office/word/2010/wordprocessingDrawing" xmlns:wp="http://schemas.openxmlformats.org/drawingml/2006/wordprocessingDrawing" xmlns:w10="urn:schemas-microsoft-com:office:word" xmlns:w="http://schemas.openxmlformats.org/wordprocessingml/2006/main" xmlns:w14="http://schemas.microsoft.com/office/word/2010/wordml" xmlns:w15="http://schemas.microsoft.com/office/word/2012/wordml" xmlns:w16cex="http://schemas.microsoft.com/office/word/2018/wordml/cex" xmlns:w16cid="http://schemas.microsoft.com/office/word/2016/wordml/cid" xmlns:w16="http://schemas.microsoft.com/office/word/2018/wordml" xmlns:w16sdtdh="http://schemas.microsoft.com/office/word/2020/wordml/sdtdatahash" xmlns:w16se="http://schemas.microsoft.com/office/word/2015/wordml/symex" xmlns:wpg="http://schemas.microsoft.com/office/word/2010/wordprocessingGroup" xmlns:wpi="http://schemas.microsoft.com/office/word/2010/wordprocessingInk" xmlns:wne="http://schemas.microsoft.com/office/word/2006/wordml" xmlns:wps="http://schemas.microsoft.com/office/word/2010/wordprocessingShape" mc:Ignorable="w14 w15 w16se w16cid w16 w16cex w16sdtdh wp14">
+<w:numbering xmlns:wpc="http://schemas.microsoft.com/office/word/2010/wordprocessingCanvas" xmlns:cx="http://schemas.microsoft.com/office/drawing/2014/chartex" xmlns:cx1="http://schemas.microsoft.com/office/drawing/2015/9/8/chartex" xmlns:cx2="http://schemas.microsoft.com/office/drawing/2015/10/21/chartex" xmlns:cx3="http://schemas.microsoft.com/office/drawing/2016/5/9/chartex" xmlns:cx4="http://schemas.microsoft.com/office/drawing/2016/5/10/chartex" xmlns:cx5="http://schemas.microsoft.com/office/drawing/2016/5/11/chartex" xmlns:cx6="http://schemas.microsoft.com/office/drawing/2016/5/12/chartex" xmlns:cx7="http://schemas.microsoft.com/office/drawing/2016/5/13/chartex" xmlns:cx8="http://schemas.microsoft.com/office/drawing/2016/5/14/chartex" xmlns:mc="http://schemas.openxmlformats.org/markup-compatibility/2006" xmlns:aink="http://schemas.microsoft.com/office/drawing/2016/ink" xmlns:am3d="http://schemas.microsoft.com/office/drawing/2017/model3d" xmlns:o="urn:schemas-microsoft-com:office:office" xmlns:r="http://schemas.openxmlformats.org/officeDocument/2006/relationships" xmlns:m="http://schemas.openxmlformats.org/officeDocument/2006/math" xmlns:v="urn:schemas-microsoft-com:vml" xmlns:wp14="http://schemas.microsoft.com/office/word/2010/wordprocessingDrawing" xmlns:wp="http://schemas.openxmlformats.org/drawingml/2006/wordprocessingDrawing" xmlns:w10="urn:schemas-microsoft-com:office:word" xmlns:w="http://schemas.openxmlformats.org/wordprocessingml/2006/main" xmlns:w14="http://schemas.microsoft.com/office/word/2010/wordml" xmlns:w15="http://schemas.microsoft.com/office/word/2012/wordml" xmlns:w16cex="http://schemas.microsoft.com/office/word/2018/wordml/cex" xmlns:w16cid="http://schemas.microsoft.com/office/word/2016/wordml/cid" xmlns:w16="http://schemas.microsoft.com/office/word/2018/wordml" xmlns:w16sdtdh="http://schemas.microsoft.com/office/word/2020/wordml/sdtdatahash" xmlns:w16se="http://schemas.microsoft.com/office/word/2015/wordml/symex" xmlns:wpg="http://schemas.microsoft.com/office/word/2010/wordprocessingGroup" xmlns:wpi="http://schemas.microsoft.com/office/word/2010/wordprocessingInk" xmlns:wne="http://schemas.microsoft.com/office/word/2006/wordml" xmlns:wps="http://schemas.microsoft.com/office/word/2010/wordprocessingShape" mc:Ignorable="w14 w15 w16se w16cid w16 w16cex w16sdtdh wp14">
   <w:abstractNum w:abstractNumId="0" w15:restartNumberingAfterBreak="0">
     <w:nsid w:val="08BA6991"/>
     <w:multiLevelType w:val="multilevel"/>
@@ -1452,25 +1095,25 @@
       </w:rPr>
     </w:lvl>
   </w:abstractNum>
-  <w:num w:numId="1" w16cid:durableId="1251083094">
+  <w:num w:numId="1">
     <w:abstractNumId w:val="6"/>
   </w:num>
-  <w:num w:numId="2" w16cid:durableId="2008247525">
+  <w:num w:numId="2">
     <w:abstractNumId w:val="1"/>
   </w:num>
-  <w:num w:numId="3" w16cid:durableId="1834683393">
+  <w:num w:numId="3">
     <w:abstractNumId w:val="5"/>
   </w:num>
-  <w:num w:numId="4" w16cid:durableId="869609406">
+  <w:num w:numId="4">
     <w:abstractNumId w:val="2"/>
   </w:num>
-  <w:num w:numId="5" w16cid:durableId="963271545">
+  <w:num w:numId="5">
     <w:abstractNumId w:val="4"/>
   </w:num>
-  <w:num w:numId="6" w16cid:durableId="907687083">
+  <w:num w:numId="6">
     <w:abstractNumId w:val="0"/>
   </w:num>
-  <w:num w:numId="7" w16cid:durableId="2110467201">
+  <w:num w:numId="7">
     <w:abstractNumId w:val="3"/>
   </w:num>
 </w:numbering>

</xml_diff>